<commit_message>
Step six - guided capstone
</commit_message>
<xml_diff>
--- a/case_study_part6/Recommendations for Big Mountain Resort.docx
+++ b/case_study_part6/Recommendations for Big Mountain Resort.docx
@@ -286,7 +286,7 @@
           <w:u w:val="single"/>
           <w:lang w:val="en-CA"/>
         </w:rPr>
-        <w:t>The model predicts $95.87 for price of ticket. Even with the expected mean absolute error of $10.39, this suggests there is room for an increase.</w:t>
+        <w:t xml:space="preserve">The model predicts $95.87 for price of ticket. Even with the expected mean absolute error of $10.39, this suggests there is room for an increase. </w:t>
       </w:r>
       <w:r>
         <w:rPr>
@@ -298,23 +298,38 @@
         </w:rPr>
         <w:t xml:space="preserve"> </w:t>
       </w:r>
-      <w:r>
-        <w:rPr>
-          <w:rFonts w:asciiTheme="majorBidi" w:eastAsia="Times New Roman" w:hAnsiTheme="majorBidi" w:cstheme="majorBidi"/>
-          <w:sz w:val="20"/>
-          <w:szCs w:val="20"/>
-          <w:lang w:val="en-CA"/>
-        </w:rPr>
-        <w:t>The validity of our model lies in the assumption that other resorts accurately set their prices according to what the market (the ticket-buying public) supports.</w:t>
-      </w:r>
-      <w:r>
-        <w:rPr>
-          <w:rFonts w:asciiTheme="majorBidi" w:eastAsia="Times New Roman" w:hAnsiTheme="majorBidi" w:cstheme="majorBidi"/>
-          <w:sz w:val="20"/>
-          <w:szCs w:val="20"/>
-          <w:lang w:val="en-CA"/>
-        </w:rPr>
-        <w:t xml:space="preserve"> </w:t>
+      <w:proofErr w:type="gramStart"/>
+      <w:r>
+        <w:rPr>
+          <w:rFonts w:asciiTheme="majorBidi" w:eastAsia="Times New Roman" w:hAnsiTheme="majorBidi" w:cstheme="majorBidi"/>
+          <w:sz w:val="20"/>
+          <w:szCs w:val="20"/>
+          <w:u w:val="single"/>
+          <w:lang w:val="en-CA"/>
+        </w:rPr>
+        <w:t>So</w:t>
+      </w:r>
+      <w:proofErr w:type="gramEnd"/>
+      <w:r>
+        <w:rPr>
+          <w:rFonts w:asciiTheme="majorBidi" w:eastAsia="Times New Roman" w:hAnsiTheme="majorBidi" w:cstheme="majorBidi"/>
+          <w:sz w:val="20"/>
+          <w:szCs w:val="20"/>
+          <w:u w:val="single"/>
+          <w:lang w:val="en-CA"/>
+        </w:rPr>
+        <w:t xml:space="preserve"> the current price of ticket is undervalued considering the facilities of resort. </w:t>
+      </w:r>
+      <w:bookmarkStart w:id="0" w:name="_GoBack"/>
+      <w:bookmarkEnd w:id="0"/>
+      <w:r>
+        <w:rPr>
+          <w:rFonts w:asciiTheme="majorBidi" w:eastAsia="Times New Roman" w:hAnsiTheme="majorBidi" w:cstheme="majorBidi"/>
+          <w:sz w:val="20"/>
+          <w:szCs w:val="20"/>
+          <w:lang w:val="en-CA"/>
+        </w:rPr>
+        <w:t xml:space="preserve">The validity of our model lies in the assumption that other resorts accurately set their prices according to what the market (the ticket-buying public) supports. </w:t>
       </w:r>
     </w:p>
     <w:p>
@@ -517,17 +532,15 @@
         </w:rPr>
         <w:t xml:space="preserve">We have tried different </w:t>
       </w:r>
-      <w:proofErr w:type="spellStart"/>
-      <w:r>
-        <w:rPr>
-          <w:rFonts w:asciiTheme="majorBidi" w:eastAsia="Times New Roman" w:hAnsiTheme="majorBidi" w:cstheme="majorBidi"/>
-          <w:sz w:val="20"/>
-          <w:szCs w:val="20"/>
-          <w:lang w:val="en-CA"/>
-        </w:rPr>
-        <w:t>Senraios</w:t>
-      </w:r>
-      <w:proofErr w:type="spellEnd"/>
+      <w:r>
+        <w:rPr>
+          <w:rFonts w:asciiTheme="majorBidi" w:eastAsia="Times New Roman" w:hAnsiTheme="majorBidi" w:cstheme="majorBidi"/>
+          <w:sz w:val="20"/>
+          <w:szCs w:val="20"/>
+          <w:lang w:val="en-CA"/>
+        </w:rPr>
+        <w:t>Scenarios</w:t>
+      </w:r>
       <w:r>
         <w:rPr>
           <w:rFonts w:asciiTheme="majorBidi" w:eastAsia="Times New Roman" w:hAnsiTheme="majorBidi" w:cstheme="majorBidi"/>
@@ -588,7 +601,6 @@
           <w:lang w:val="en-CA"/>
         </w:rPr>
       </w:pPr>
-      <w:proofErr w:type="spellStart"/>
       <w:r>
         <w:rPr>
           <w:rFonts w:asciiTheme="majorBidi" w:eastAsia="Times New Roman" w:hAnsiTheme="majorBidi" w:cstheme="majorBidi"/>
@@ -598,9 +610,8 @@
           <w:szCs w:val="20"/>
           <w:lang w:val="en-CA"/>
         </w:rPr>
-        <w:t>Senario</w:t>
-      </w:r>
-      <w:proofErr w:type="spellEnd"/>
+        <w:t>S</w:t>
+      </w:r>
       <w:r>
         <w:rPr>
           <w:rFonts w:asciiTheme="majorBidi" w:eastAsia="Times New Roman" w:hAnsiTheme="majorBidi" w:cstheme="majorBidi"/>
@@ -610,7 +621,18 @@
           <w:szCs w:val="20"/>
           <w:lang w:val="en-CA"/>
         </w:rPr>
-        <w:t xml:space="preserve"> 1: </w:t>
+        <w:t>c</w:t>
+      </w:r>
+      <w:r>
+        <w:rPr>
+          <w:rFonts w:asciiTheme="majorBidi" w:eastAsia="Times New Roman" w:hAnsiTheme="majorBidi" w:cstheme="majorBidi"/>
+          <w:b/>
+          <w:bCs/>
+          <w:sz w:val="20"/>
+          <w:szCs w:val="20"/>
+          <w:lang w:val="en-CA"/>
+        </w:rPr>
+        <w:t xml:space="preserve">enario 1: </w:t>
       </w:r>
     </w:p>
     <w:p>
@@ -814,7 +836,6 @@
           <w:lang w:val="en-CA"/>
         </w:rPr>
       </w:pPr>
-      <w:proofErr w:type="spellStart"/>
       <w:r>
         <w:rPr>
           <w:rFonts w:asciiTheme="majorBidi" w:eastAsia="Times New Roman" w:hAnsiTheme="majorBidi" w:cstheme="majorBidi"/>
@@ -824,9 +845,8 @@
           <w:szCs w:val="20"/>
           <w:lang w:val="en-CA"/>
         </w:rPr>
-        <w:t>Senario</w:t>
-      </w:r>
-      <w:proofErr w:type="spellEnd"/>
+        <w:t>S</w:t>
+      </w:r>
       <w:r>
         <w:rPr>
           <w:rFonts w:asciiTheme="majorBidi" w:eastAsia="Times New Roman" w:hAnsiTheme="majorBidi" w:cstheme="majorBidi"/>
@@ -836,195 +856,211 @@
           <w:szCs w:val="20"/>
           <w:lang w:val="en-CA"/>
         </w:rPr>
-        <w:t xml:space="preserve"> 2:</w:t>
-      </w:r>
-      <w:r>
-        <w:rPr>
-          <w:rFonts w:asciiTheme="majorBidi" w:eastAsia="Times New Roman" w:hAnsiTheme="majorBidi" w:cstheme="majorBidi"/>
-          <w:sz w:val="20"/>
-          <w:szCs w:val="20"/>
-          <w:lang w:val="en-CA"/>
-        </w:rPr>
-        <w:t xml:space="preserve"> </w:t>
-      </w:r>
-      <w:r>
-        <w:rPr>
-          <w:rFonts w:asciiTheme="majorBidi" w:hAnsiTheme="majorBidi" w:cstheme="majorBidi"/>
-          <w:sz w:val="20"/>
-          <w:szCs w:val="20"/>
-        </w:rPr>
-        <w:t xml:space="preserve">This scenario calls for </w:t>
-      </w:r>
-      <w:r>
-        <w:rPr>
-          <w:rFonts w:asciiTheme="majorBidi" w:eastAsia="Times New Roman" w:hAnsiTheme="majorBidi" w:cstheme="majorBidi"/>
-          <w:sz w:val="20"/>
-          <w:szCs w:val="20"/>
-          <w:lang w:val="en-CA"/>
-        </w:rPr>
-        <w:t>a</w:t>
-      </w:r>
-      <w:r>
-        <w:rPr>
-          <w:rFonts w:asciiTheme="majorBidi" w:eastAsia="Times New Roman" w:hAnsiTheme="majorBidi" w:cstheme="majorBidi"/>
-          <w:sz w:val="20"/>
-          <w:szCs w:val="20"/>
-          <w:lang w:val="en-CA"/>
-        </w:rPr>
-        <w:t>dd</w:t>
-      </w:r>
-      <w:r>
-        <w:rPr>
-          <w:rFonts w:asciiTheme="majorBidi" w:eastAsia="Times New Roman" w:hAnsiTheme="majorBidi" w:cstheme="majorBidi"/>
-          <w:sz w:val="20"/>
-          <w:szCs w:val="20"/>
-          <w:lang w:val="en-CA"/>
-        </w:rPr>
-        <w:t>ing</w:t>
-      </w:r>
-      <w:r>
-        <w:rPr>
-          <w:rFonts w:asciiTheme="majorBidi" w:eastAsia="Times New Roman" w:hAnsiTheme="majorBidi" w:cstheme="majorBidi"/>
-          <w:sz w:val="20"/>
-          <w:szCs w:val="20"/>
-          <w:lang w:val="en-CA"/>
-        </w:rPr>
-        <w:t xml:space="preserve"> a run, increasing the vertical drop by 150 feet, and installing an additional chair lift.</w:t>
-      </w:r>
-      <w:r>
-        <w:rPr>
-          <w:rFonts w:asciiTheme="majorBidi" w:eastAsia="Times New Roman" w:hAnsiTheme="majorBidi" w:cstheme="majorBidi"/>
-          <w:sz w:val="20"/>
-          <w:szCs w:val="20"/>
-          <w:lang w:val="en-CA"/>
-        </w:rPr>
-        <w:t xml:space="preserve"> </w:t>
-      </w:r>
-      <w:r>
-        <w:rPr>
-          <w:rFonts w:asciiTheme="majorBidi" w:eastAsia="Times New Roman" w:hAnsiTheme="majorBidi" w:cstheme="majorBidi"/>
-          <w:sz w:val="20"/>
-          <w:szCs w:val="20"/>
-          <w:lang w:val="en-CA"/>
-        </w:rPr>
-        <w:t>This scenario increases support for ticket price by $1.99</w:t>
-      </w:r>
-      <w:r>
-        <w:rPr>
-          <w:rFonts w:asciiTheme="majorBidi" w:eastAsia="Times New Roman" w:hAnsiTheme="majorBidi" w:cstheme="majorBidi"/>
-          <w:sz w:val="20"/>
-          <w:szCs w:val="20"/>
-          <w:lang w:val="en-CA"/>
-        </w:rPr>
-        <w:t xml:space="preserve">.  </w:t>
-      </w:r>
-      <w:r>
-        <w:rPr>
-          <w:rFonts w:asciiTheme="majorBidi" w:eastAsia="Times New Roman" w:hAnsiTheme="majorBidi" w:cstheme="majorBidi"/>
-          <w:sz w:val="20"/>
-          <w:szCs w:val="20"/>
-          <w:lang w:val="en-CA"/>
-        </w:rPr>
-        <w:t>Over the season, this could be expected to</w:t>
-      </w:r>
-      <w:r>
-        <w:rPr>
-          <w:rFonts w:asciiTheme="majorBidi" w:eastAsia="Times New Roman" w:hAnsiTheme="majorBidi" w:cstheme="majorBidi"/>
-          <w:sz w:val="20"/>
-          <w:szCs w:val="20"/>
-          <w:lang w:val="en-CA"/>
-        </w:rPr>
-        <w:t xml:space="preserve"> increase in revenue to the </w:t>
-      </w:r>
-      <w:r>
-        <w:rPr>
-          <w:rFonts w:asciiTheme="majorBidi" w:eastAsia="Times New Roman" w:hAnsiTheme="majorBidi" w:cstheme="majorBidi"/>
-          <w:sz w:val="20"/>
-          <w:szCs w:val="20"/>
-          <w:lang w:val="en-CA"/>
-        </w:rPr>
-        <w:t xml:space="preserve">amount </w:t>
-      </w:r>
-      <w:r>
-        <w:rPr>
-          <w:rFonts w:asciiTheme="majorBidi" w:eastAsia="Times New Roman" w:hAnsiTheme="majorBidi" w:cstheme="majorBidi"/>
-          <w:sz w:val="20"/>
-          <w:szCs w:val="20"/>
-          <w:lang w:val="en-CA"/>
-        </w:rPr>
-        <w:t>of</w:t>
-      </w:r>
-      <w:r>
-        <w:rPr>
-          <w:rFonts w:asciiTheme="majorBidi" w:eastAsia="Times New Roman" w:hAnsiTheme="majorBidi" w:cstheme="majorBidi"/>
-          <w:sz w:val="20"/>
-          <w:szCs w:val="20"/>
-          <w:lang w:val="en-CA"/>
-        </w:rPr>
-        <w:t xml:space="preserve"> $3</w:t>
-      </w:r>
-      <w:r>
-        <w:rPr>
-          <w:rFonts w:asciiTheme="majorBidi" w:eastAsia="Times New Roman" w:hAnsiTheme="majorBidi" w:cstheme="majorBidi"/>
-          <w:sz w:val="20"/>
-          <w:szCs w:val="20"/>
-          <w:lang w:val="en-CA"/>
-        </w:rPr>
-        <w:t>,</w:t>
-      </w:r>
-      <w:bookmarkStart w:id="0" w:name="_GoBack"/>
-      <w:bookmarkEnd w:id="0"/>
-      <w:r>
-        <w:rPr>
-          <w:rFonts w:asciiTheme="majorBidi" w:eastAsia="Times New Roman" w:hAnsiTheme="majorBidi" w:cstheme="majorBidi"/>
-          <w:sz w:val="20"/>
-          <w:szCs w:val="20"/>
-          <w:lang w:val="en-CA"/>
-        </w:rPr>
-        <w:t>474</w:t>
-      </w:r>
-      <w:r>
-        <w:rPr>
-          <w:rFonts w:asciiTheme="majorBidi" w:eastAsia="Times New Roman" w:hAnsiTheme="majorBidi" w:cstheme="majorBidi"/>
-          <w:sz w:val="20"/>
-          <w:szCs w:val="20"/>
-          <w:lang w:val="en-CA"/>
-        </w:rPr>
-        <w:t>,</w:t>
-      </w:r>
-      <w:r>
-        <w:rPr>
-          <w:rFonts w:asciiTheme="majorBidi" w:eastAsia="Times New Roman" w:hAnsiTheme="majorBidi" w:cstheme="majorBidi"/>
-          <w:sz w:val="20"/>
-          <w:szCs w:val="20"/>
-          <w:lang w:val="en-CA"/>
-        </w:rPr>
-        <w:t>638</w:t>
-      </w:r>
-    </w:p>
-    <w:p>
-      <w:pPr>
-        <w:rPr>
-          <w:rFonts w:asciiTheme="majorBidi" w:eastAsia="Times New Roman" w:hAnsiTheme="majorBidi" w:cstheme="majorBidi"/>
-          <w:sz w:val="20"/>
-          <w:szCs w:val="20"/>
-          <w:lang w:val="en-CA"/>
-        </w:rPr>
-      </w:pPr>
-    </w:p>
-    <w:p>
-      <w:pPr>
-        <w:rPr>
-          <w:rFonts w:asciiTheme="majorBidi" w:hAnsiTheme="majorBidi" w:cstheme="majorBidi"/>
+        <w:t>c</w:t>
+      </w:r>
+      <w:r>
+        <w:rPr>
+          <w:rFonts w:asciiTheme="majorBidi" w:eastAsia="Times New Roman" w:hAnsiTheme="majorBidi" w:cstheme="majorBidi"/>
           <w:b/>
           <w:bCs/>
           <w:sz w:val="20"/>
           <w:szCs w:val="20"/>
           <w:lang w:val="en-CA"/>
         </w:rPr>
-      </w:pPr>
-      <w:proofErr w:type="spellStart"/>
-      <w:r>
+        <w:t>enario 2:</w:t>
+      </w:r>
+      <w:r>
+        <w:rPr>
+          <w:rFonts w:asciiTheme="majorBidi" w:eastAsia="Times New Roman" w:hAnsiTheme="majorBidi" w:cstheme="majorBidi"/>
+          <w:sz w:val="20"/>
+          <w:szCs w:val="20"/>
+          <w:lang w:val="en-CA"/>
+        </w:rPr>
+        <w:t xml:space="preserve"> </w:t>
+      </w:r>
+      <w:r>
+        <w:rPr>
+          <w:rFonts w:asciiTheme="majorBidi" w:hAnsiTheme="majorBidi" w:cstheme="majorBidi"/>
+          <w:sz w:val="20"/>
+          <w:szCs w:val="20"/>
+        </w:rPr>
+        <w:t xml:space="preserve">This scenario calls for </w:t>
+      </w:r>
+      <w:r>
+        <w:rPr>
+          <w:rFonts w:asciiTheme="majorBidi" w:eastAsia="Times New Roman" w:hAnsiTheme="majorBidi" w:cstheme="majorBidi"/>
+          <w:sz w:val="20"/>
+          <w:szCs w:val="20"/>
+          <w:lang w:val="en-CA"/>
+        </w:rPr>
+        <w:t>a</w:t>
+      </w:r>
+      <w:r>
+        <w:rPr>
+          <w:rFonts w:asciiTheme="majorBidi" w:eastAsia="Times New Roman" w:hAnsiTheme="majorBidi" w:cstheme="majorBidi"/>
+          <w:sz w:val="20"/>
+          <w:szCs w:val="20"/>
+          <w:lang w:val="en-CA"/>
+        </w:rPr>
+        <w:t>dd</w:t>
+      </w:r>
+      <w:r>
+        <w:rPr>
+          <w:rFonts w:asciiTheme="majorBidi" w:eastAsia="Times New Roman" w:hAnsiTheme="majorBidi" w:cstheme="majorBidi"/>
+          <w:sz w:val="20"/>
+          <w:szCs w:val="20"/>
+          <w:lang w:val="en-CA"/>
+        </w:rPr>
+        <w:t>ing</w:t>
+      </w:r>
+      <w:r>
+        <w:rPr>
+          <w:rFonts w:asciiTheme="majorBidi" w:eastAsia="Times New Roman" w:hAnsiTheme="majorBidi" w:cstheme="majorBidi"/>
+          <w:sz w:val="20"/>
+          <w:szCs w:val="20"/>
+          <w:lang w:val="en-CA"/>
+        </w:rPr>
+        <w:t xml:space="preserve"> a run, increasing the vertical drop by 150 feet, and installing an additional chair lift.</w:t>
+      </w:r>
+      <w:r>
+        <w:rPr>
+          <w:rFonts w:asciiTheme="majorBidi" w:eastAsia="Times New Roman" w:hAnsiTheme="majorBidi" w:cstheme="majorBidi"/>
+          <w:sz w:val="20"/>
+          <w:szCs w:val="20"/>
+          <w:lang w:val="en-CA"/>
+        </w:rPr>
+        <w:t xml:space="preserve"> </w:t>
+      </w:r>
+      <w:r>
+        <w:rPr>
+          <w:rFonts w:asciiTheme="majorBidi" w:eastAsia="Times New Roman" w:hAnsiTheme="majorBidi" w:cstheme="majorBidi"/>
+          <w:sz w:val="20"/>
+          <w:szCs w:val="20"/>
+          <w:lang w:val="en-CA"/>
+        </w:rPr>
+        <w:t xml:space="preserve">This scenario support </w:t>
+      </w:r>
+      <w:r>
+        <w:rPr>
+          <w:rFonts w:asciiTheme="majorBidi" w:eastAsia="Times New Roman" w:hAnsiTheme="majorBidi" w:cstheme="majorBidi"/>
+          <w:sz w:val="20"/>
+          <w:szCs w:val="20"/>
+          <w:lang w:val="en-CA"/>
+        </w:rPr>
+        <w:t>increasing the</w:t>
+      </w:r>
+      <w:r>
+        <w:rPr>
+          <w:rFonts w:asciiTheme="majorBidi" w:eastAsia="Times New Roman" w:hAnsiTheme="majorBidi" w:cstheme="majorBidi"/>
+          <w:sz w:val="20"/>
+          <w:szCs w:val="20"/>
+          <w:lang w:val="en-CA"/>
+        </w:rPr>
+        <w:t xml:space="preserve"> ticket price by $1.99</w:t>
+      </w:r>
+      <w:r>
+        <w:rPr>
+          <w:rFonts w:asciiTheme="majorBidi" w:eastAsia="Times New Roman" w:hAnsiTheme="majorBidi" w:cstheme="majorBidi"/>
+          <w:sz w:val="20"/>
+          <w:szCs w:val="20"/>
+          <w:lang w:val="en-CA"/>
+        </w:rPr>
+        <w:t xml:space="preserve">.  </w:t>
+      </w:r>
+      <w:r>
+        <w:rPr>
+          <w:rFonts w:asciiTheme="majorBidi" w:eastAsia="Times New Roman" w:hAnsiTheme="majorBidi" w:cstheme="majorBidi"/>
+          <w:sz w:val="20"/>
+          <w:szCs w:val="20"/>
+          <w:lang w:val="en-CA"/>
+        </w:rPr>
+        <w:t>Over the season, this could be expected to</w:t>
+      </w:r>
+      <w:r>
+        <w:rPr>
+          <w:rFonts w:asciiTheme="majorBidi" w:eastAsia="Times New Roman" w:hAnsiTheme="majorBidi" w:cstheme="majorBidi"/>
+          <w:sz w:val="20"/>
+          <w:szCs w:val="20"/>
+          <w:lang w:val="en-CA"/>
+        </w:rPr>
+        <w:t xml:space="preserve"> increase in revenue to the </w:t>
+      </w:r>
+      <w:r>
+        <w:rPr>
+          <w:rFonts w:asciiTheme="majorBidi" w:eastAsia="Times New Roman" w:hAnsiTheme="majorBidi" w:cstheme="majorBidi"/>
+          <w:sz w:val="20"/>
+          <w:szCs w:val="20"/>
+          <w:lang w:val="en-CA"/>
+        </w:rPr>
+        <w:t xml:space="preserve">amount </w:t>
+      </w:r>
+      <w:r>
+        <w:rPr>
+          <w:rFonts w:asciiTheme="majorBidi" w:eastAsia="Times New Roman" w:hAnsiTheme="majorBidi" w:cstheme="majorBidi"/>
+          <w:sz w:val="20"/>
+          <w:szCs w:val="20"/>
+          <w:lang w:val="en-CA"/>
+        </w:rPr>
+        <w:t>of</w:t>
+      </w:r>
+      <w:r>
+        <w:rPr>
+          <w:rFonts w:asciiTheme="majorBidi" w:eastAsia="Times New Roman" w:hAnsiTheme="majorBidi" w:cstheme="majorBidi"/>
+          <w:sz w:val="20"/>
+          <w:szCs w:val="20"/>
+          <w:lang w:val="en-CA"/>
+        </w:rPr>
+        <w:t xml:space="preserve"> $3</w:t>
+      </w:r>
+      <w:r>
+        <w:rPr>
+          <w:rFonts w:asciiTheme="majorBidi" w:eastAsia="Times New Roman" w:hAnsiTheme="majorBidi" w:cstheme="majorBidi"/>
+          <w:sz w:val="20"/>
+          <w:szCs w:val="20"/>
+          <w:lang w:val="en-CA"/>
+        </w:rPr>
+        <w:t>,</w:t>
+      </w:r>
+      <w:r>
+        <w:rPr>
+          <w:rFonts w:asciiTheme="majorBidi" w:eastAsia="Times New Roman" w:hAnsiTheme="majorBidi" w:cstheme="majorBidi"/>
+          <w:sz w:val="20"/>
+          <w:szCs w:val="20"/>
+          <w:lang w:val="en-CA"/>
+        </w:rPr>
+        <w:t>474</w:t>
+      </w:r>
+      <w:r>
+        <w:rPr>
+          <w:rFonts w:asciiTheme="majorBidi" w:eastAsia="Times New Roman" w:hAnsiTheme="majorBidi" w:cstheme="majorBidi"/>
+          <w:sz w:val="20"/>
+          <w:szCs w:val="20"/>
+          <w:lang w:val="en-CA"/>
+        </w:rPr>
+        <w:t>,</w:t>
+      </w:r>
+      <w:r>
+        <w:rPr>
+          <w:rFonts w:asciiTheme="majorBidi" w:eastAsia="Times New Roman" w:hAnsiTheme="majorBidi" w:cstheme="majorBidi"/>
+          <w:sz w:val="20"/>
+          <w:szCs w:val="20"/>
+          <w:lang w:val="en-CA"/>
+        </w:rPr>
+        <w:t>638</w:t>
+      </w:r>
+    </w:p>
+    <w:p>
+      <w:pPr>
+        <w:rPr>
+          <w:rFonts w:asciiTheme="majorBidi" w:eastAsia="Times New Roman" w:hAnsiTheme="majorBidi" w:cstheme="majorBidi"/>
+          <w:sz w:val="20"/>
+          <w:szCs w:val="20"/>
+          <w:lang w:val="en-CA"/>
+        </w:rPr>
+      </w:pPr>
+    </w:p>
+    <w:p>
+      <w:pPr>
         <w:rPr>
           <w:rFonts w:asciiTheme="majorBidi" w:hAnsiTheme="majorBidi" w:cstheme="majorBidi"/>
           <w:b/>
@@ -1033,9 +1069,7 @@
           <w:szCs w:val="20"/>
           <w:lang w:val="en-CA"/>
         </w:rPr>
-        <w:t>Senario</w:t>
-      </w:r>
-      <w:proofErr w:type="spellEnd"/>
+      </w:pPr>
       <w:r>
         <w:rPr>
           <w:rFonts w:asciiTheme="majorBidi" w:hAnsiTheme="majorBidi" w:cstheme="majorBidi"/>
@@ -1045,239 +1079,305 @@
           <w:szCs w:val="20"/>
           <w:lang w:val="en-CA"/>
         </w:rPr>
-        <w:t xml:space="preserve"> 3: </w:t>
-      </w:r>
-      <w:r>
-        <w:rPr>
-          <w:rFonts w:asciiTheme="majorBidi" w:hAnsiTheme="majorBidi" w:cstheme="majorBidi"/>
-          <w:sz w:val="20"/>
-          <w:szCs w:val="20"/>
-        </w:rPr>
-        <w:t>This scenario calls for</w:t>
-      </w:r>
-      <w:r>
-        <w:rPr>
-          <w:rFonts w:asciiTheme="majorBidi" w:hAnsiTheme="majorBidi" w:cstheme="majorBidi"/>
-          <w:sz w:val="20"/>
-          <w:szCs w:val="20"/>
-        </w:rPr>
-        <w:t xml:space="preserve"> </w:t>
-      </w:r>
-      <w:r>
-        <w:rPr>
-          <w:rFonts w:asciiTheme="majorBidi" w:hAnsiTheme="majorBidi" w:cstheme="majorBidi"/>
-          <w:sz w:val="20"/>
-          <w:szCs w:val="20"/>
-        </w:rPr>
-        <w:t>a</w:t>
-      </w:r>
-      <w:proofErr w:type="spellStart"/>
-      <w:r>
-        <w:rPr>
-          <w:rFonts w:asciiTheme="majorBidi" w:eastAsia="Times New Roman" w:hAnsiTheme="majorBidi" w:cstheme="majorBidi"/>
-          <w:sz w:val="20"/>
-          <w:szCs w:val="20"/>
-          <w:lang w:val="en-CA"/>
-        </w:rPr>
-        <w:t>dding</w:t>
-      </w:r>
-      <w:proofErr w:type="spellEnd"/>
-      <w:r>
-        <w:rPr>
-          <w:rFonts w:asciiTheme="majorBidi" w:eastAsia="Times New Roman" w:hAnsiTheme="majorBidi" w:cstheme="majorBidi"/>
-          <w:sz w:val="20"/>
-          <w:szCs w:val="20"/>
-          <w:lang w:val="en-CA"/>
-        </w:rPr>
-        <w:t xml:space="preserve"> a run, increasing the vertical drop by 150 feet, and installing an additional chair lift</w:t>
-      </w:r>
-      <w:r>
-        <w:rPr>
-          <w:rFonts w:asciiTheme="majorBidi" w:eastAsia="Times New Roman" w:hAnsiTheme="majorBidi" w:cstheme="majorBidi"/>
-          <w:sz w:val="20"/>
-          <w:szCs w:val="20"/>
-          <w:lang w:val="en-CA"/>
-        </w:rPr>
-        <w:t xml:space="preserve">, </w:t>
-      </w:r>
-      <w:r>
-        <w:rPr>
-          <w:rFonts w:asciiTheme="majorBidi" w:hAnsiTheme="majorBidi" w:cstheme="majorBidi"/>
-          <w:sz w:val="20"/>
-          <w:szCs w:val="20"/>
-          <w:lang w:val="en-CA"/>
-        </w:rPr>
-        <w:t>adding 2 acres of snow making</w:t>
-      </w:r>
-      <w:r>
-        <w:rPr>
-          <w:rFonts w:asciiTheme="majorBidi" w:hAnsiTheme="majorBidi" w:cstheme="majorBidi"/>
-          <w:sz w:val="20"/>
-          <w:szCs w:val="20"/>
-          <w:lang w:val="en-CA"/>
-        </w:rPr>
-        <w:t xml:space="preserve">. </w:t>
-      </w:r>
-      <w:r>
-        <w:rPr>
-          <w:rFonts w:asciiTheme="majorBidi" w:hAnsiTheme="majorBidi" w:cstheme="majorBidi"/>
-          <w:sz w:val="20"/>
-          <w:szCs w:val="20"/>
-        </w:rPr>
-        <w:t>This scenario increases support for ticket price by $9.90</w:t>
-      </w:r>
-      <w:r>
-        <w:rPr>
-          <w:rFonts w:asciiTheme="majorBidi" w:hAnsiTheme="majorBidi" w:cstheme="majorBidi"/>
-          <w:sz w:val="20"/>
-          <w:szCs w:val="20"/>
-        </w:rPr>
-        <w:t xml:space="preserve">. </w:t>
-      </w:r>
-      <w:r>
-        <w:rPr>
-          <w:rFonts w:asciiTheme="majorBidi" w:hAnsiTheme="majorBidi" w:cstheme="majorBidi"/>
-          <w:sz w:val="20"/>
-          <w:szCs w:val="20"/>
-        </w:rPr>
-        <w:t xml:space="preserve">Over the season, this could be expected </w:t>
-      </w:r>
-      <w:r>
-        <w:rPr>
-          <w:rFonts w:asciiTheme="majorBidi" w:eastAsia="Times New Roman" w:hAnsiTheme="majorBidi" w:cstheme="majorBidi"/>
-          <w:sz w:val="20"/>
-          <w:szCs w:val="20"/>
-          <w:lang w:val="en-CA"/>
-        </w:rPr>
-        <w:t>to</w:t>
-      </w:r>
-      <w:r>
-        <w:rPr>
-          <w:rFonts w:asciiTheme="majorBidi" w:eastAsia="Times New Roman" w:hAnsiTheme="majorBidi" w:cstheme="majorBidi"/>
-          <w:sz w:val="20"/>
-          <w:szCs w:val="20"/>
-          <w:lang w:val="en-CA"/>
-        </w:rPr>
-        <w:t xml:space="preserve"> increase in revenue to the </w:t>
-      </w:r>
-      <w:r>
-        <w:rPr>
-          <w:rFonts w:asciiTheme="majorBidi" w:eastAsia="Times New Roman" w:hAnsiTheme="majorBidi" w:cstheme="majorBidi"/>
-          <w:sz w:val="20"/>
-          <w:szCs w:val="20"/>
-          <w:lang w:val="en-CA"/>
-        </w:rPr>
-        <w:t xml:space="preserve">amount </w:t>
-      </w:r>
-      <w:proofErr w:type="gramStart"/>
-      <w:r>
-        <w:rPr>
-          <w:rFonts w:asciiTheme="majorBidi" w:eastAsia="Times New Roman" w:hAnsiTheme="majorBidi" w:cstheme="majorBidi"/>
-          <w:sz w:val="20"/>
-          <w:szCs w:val="20"/>
-          <w:lang w:val="en-CA"/>
-        </w:rPr>
-        <w:t>of</w:t>
-      </w:r>
-      <w:r>
-        <w:rPr>
-          <w:rFonts w:asciiTheme="majorBidi" w:eastAsia="Times New Roman" w:hAnsiTheme="majorBidi" w:cstheme="majorBidi"/>
-          <w:sz w:val="20"/>
-          <w:szCs w:val="20"/>
-          <w:lang w:val="en-CA"/>
-        </w:rPr>
-        <w:t xml:space="preserve"> </w:t>
-      </w:r>
-      <w:r>
-        <w:rPr>
-          <w:rFonts w:asciiTheme="majorBidi" w:hAnsiTheme="majorBidi" w:cstheme="majorBidi"/>
-          <w:sz w:val="20"/>
-          <w:szCs w:val="20"/>
-        </w:rPr>
-        <w:t xml:space="preserve"> $</w:t>
-      </w:r>
-      <w:proofErr w:type="gramEnd"/>
-      <w:r>
-        <w:rPr>
-          <w:rFonts w:asciiTheme="majorBidi" w:hAnsiTheme="majorBidi" w:cstheme="majorBidi"/>
-          <w:sz w:val="20"/>
-          <w:szCs w:val="20"/>
-        </w:rPr>
-        <w:t>17</w:t>
-      </w:r>
-      <w:r>
-        <w:rPr>
-          <w:rFonts w:asciiTheme="majorBidi" w:hAnsiTheme="majorBidi" w:cstheme="majorBidi"/>
-          <w:sz w:val="20"/>
-          <w:szCs w:val="20"/>
-        </w:rPr>
-        <w:t>,</w:t>
-      </w:r>
-      <w:r>
-        <w:rPr>
-          <w:rFonts w:asciiTheme="majorBidi" w:hAnsiTheme="majorBidi" w:cstheme="majorBidi"/>
-          <w:sz w:val="20"/>
-          <w:szCs w:val="20"/>
-        </w:rPr>
-        <w:t>322</w:t>
-      </w:r>
-      <w:r>
-        <w:rPr>
-          <w:rFonts w:asciiTheme="majorBidi" w:hAnsiTheme="majorBidi" w:cstheme="majorBidi"/>
-          <w:sz w:val="20"/>
-          <w:szCs w:val="20"/>
-        </w:rPr>
-        <w:t>,</w:t>
-      </w:r>
-      <w:r>
-        <w:rPr>
-          <w:rFonts w:asciiTheme="majorBidi" w:hAnsiTheme="majorBidi" w:cstheme="majorBidi"/>
-          <w:sz w:val="20"/>
-          <w:szCs w:val="20"/>
-        </w:rPr>
-        <w:t>717</w:t>
-      </w:r>
-    </w:p>
-    <w:p>
-      <w:pPr>
-        <w:rPr>
-          <w:rFonts w:asciiTheme="majorBidi" w:hAnsiTheme="majorBidi" w:cstheme="majorBidi"/>
-          <w:sz w:val="20"/>
-          <w:szCs w:val="20"/>
-        </w:rPr>
-      </w:pPr>
-    </w:p>
-    <w:p>
-      <w:pPr>
-        <w:rPr>
-          <w:rFonts w:asciiTheme="majorBidi" w:hAnsiTheme="majorBidi" w:cstheme="majorBidi"/>
-          <w:sz w:val="20"/>
-          <w:szCs w:val="20"/>
-        </w:rPr>
-      </w:pPr>
-      <w:proofErr w:type="spellStart"/>
-      <w:r>
-        <w:rPr>
-          <w:rFonts w:asciiTheme="majorBidi" w:eastAsia="Times New Roman" w:hAnsiTheme="majorBidi" w:cstheme="majorBidi"/>
+        <w:t>S</w:t>
+      </w:r>
+      <w:r>
+        <w:rPr>
+          <w:rFonts w:asciiTheme="majorBidi" w:hAnsiTheme="majorBidi" w:cstheme="majorBidi"/>
           <w:b/>
           <w:bCs/>
           <w:sz w:val="20"/>
           <w:szCs w:val="20"/>
           <w:lang w:val="en-CA"/>
         </w:rPr>
-        <w:t>Senario</w:t>
-      </w:r>
-      <w:proofErr w:type="spellEnd"/>
-      <w:r>
-        <w:rPr>
-          <w:rFonts w:asciiTheme="majorBidi" w:eastAsia="Times New Roman" w:hAnsiTheme="majorBidi" w:cstheme="majorBidi"/>
+        <w:t>c</w:t>
+      </w:r>
+      <w:r>
+        <w:rPr>
+          <w:rFonts w:asciiTheme="majorBidi" w:hAnsiTheme="majorBidi" w:cstheme="majorBidi"/>
           <w:b/>
           <w:bCs/>
           <w:sz w:val="20"/>
           <w:szCs w:val="20"/>
           <w:lang w:val="en-CA"/>
         </w:rPr>
-        <w:t xml:space="preserve"> 4:</w:t>
+        <w:t xml:space="preserve">enario 3: </w:t>
+      </w:r>
+      <w:r>
+        <w:rPr>
+          <w:rFonts w:asciiTheme="majorBidi" w:hAnsiTheme="majorBidi" w:cstheme="majorBidi"/>
+          <w:sz w:val="20"/>
+          <w:szCs w:val="20"/>
+        </w:rPr>
+        <w:t>This scenario calls for</w:t>
+      </w:r>
+      <w:r>
+        <w:rPr>
+          <w:rFonts w:asciiTheme="majorBidi" w:hAnsiTheme="majorBidi" w:cstheme="majorBidi"/>
+          <w:sz w:val="20"/>
+          <w:szCs w:val="20"/>
+        </w:rPr>
+        <w:t xml:space="preserve"> </w:t>
+      </w:r>
+      <w:r>
+        <w:rPr>
+          <w:rFonts w:asciiTheme="majorBidi" w:hAnsiTheme="majorBidi" w:cstheme="majorBidi"/>
+          <w:sz w:val="20"/>
+          <w:szCs w:val="20"/>
+        </w:rPr>
+        <w:t>a</w:t>
+      </w:r>
+      <w:proofErr w:type="spellStart"/>
+      <w:r>
+        <w:rPr>
+          <w:rFonts w:asciiTheme="majorBidi" w:eastAsia="Times New Roman" w:hAnsiTheme="majorBidi" w:cstheme="majorBidi"/>
+          <w:sz w:val="20"/>
+          <w:szCs w:val="20"/>
+          <w:lang w:val="en-CA"/>
+        </w:rPr>
+        <w:t>dding</w:t>
+      </w:r>
+      <w:proofErr w:type="spellEnd"/>
+      <w:r>
+        <w:rPr>
+          <w:rFonts w:asciiTheme="majorBidi" w:eastAsia="Times New Roman" w:hAnsiTheme="majorBidi" w:cstheme="majorBidi"/>
+          <w:sz w:val="20"/>
+          <w:szCs w:val="20"/>
+          <w:lang w:val="en-CA"/>
+        </w:rPr>
+        <w:t xml:space="preserve"> a run, increasing the vertical drop by 150 feet, and installing an additional chair lift</w:t>
+      </w:r>
+      <w:r>
+        <w:rPr>
+          <w:rFonts w:asciiTheme="majorBidi" w:eastAsia="Times New Roman" w:hAnsiTheme="majorBidi" w:cstheme="majorBidi"/>
+          <w:sz w:val="20"/>
+          <w:szCs w:val="20"/>
+          <w:lang w:val="en-CA"/>
+        </w:rPr>
+        <w:t xml:space="preserve">, </w:t>
+      </w:r>
+      <w:r>
+        <w:rPr>
+          <w:rFonts w:asciiTheme="majorBidi" w:hAnsiTheme="majorBidi" w:cstheme="majorBidi"/>
+          <w:sz w:val="20"/>
+          <w:szCs w:val="20"/>
+          <w:lang w:val="en-CA"/>
+        </w:rPr>
+        <w:t>adding 2 acres of snow making</w:t>
+      </w:r>
+      <w:r>
+        <w:rPr>
+          <w:rFonts w:asciiTheme="majorBidi" w:hAnsiTheme="majorBidi" w:cstheme="majorBidi"/>
+          <w:sz w:val="20"/>
+          <w:szCs w:val="20"/>
+          <w:lang w:val="en-CA"/>
+        </w:rPr>
+        <w:t xml:space="preserve">. </w:t>
+      </w:r>
+      <w:r>
+        <w:rPr>
+          <w:rFonts w:asciiTheme="majorBidi" w:hAnsiTheme="majorBidi" w:cstheme="majorBidi"/>
+          <w:sz w:val="20"/>
+          <w:szCs w:val="20"/>
+        </w:rPr>
+        <w:t xml:space="preserve">This scenario </w:t>
+      </w:r>
+      <w:r>
+        <w:rPr>
+          <w:rFonts w:asciiTheme="majorBidi" w:eastAsia="Times New Roman" w:hAnsiTheme="majorBidi" w:cstheme="majorBidi"/>
+          <w:sz w:val="20"/>
+          <w:szCs w:val="20"/>
+          <w:lang w:val="en-CA"/>
+        </w:rPr>
+        <w:t xml:space="preserve">support </w:t>
+      </w:r>
+      <w:r>
+        <w:rPr>
+          <w:rFonts w:asciiTheme="majorBidi" w:eastAsia="Times New Roman" w:hAnsiTheme="majorBidi" w:cstheme="majorBidi"/>
+          <w:sz w:val="20"/>
+          <w:szCs w:val="20"/>
+          <w:lang w:val="en-CA"/>
+        </w:rPr>
+        <w:t>increasing the</w:t>
+      </w:r>
+      <w:r>
+        <w:rPr>
+          <w:rFonts w:asciiTheme="majorBidi" w:eastAsia="Times New Roman" w:hAnsiTheme="majorBidi" w:cstheme="majorBidi"/>
+          <w:sz w:val="20"/>
+          <w:szCs w:val="20"/>
+          <w:lang w:val="en-CA"/>
+        </w:rPr>
+        <w:t xml:space="preserve"> ticket price </w:t>
+      </w:r>
+      <w:r>
+        <w:rPr>
+          <w:rFonts w:asciiTheme="majorBidi" w:hAnsiTheme="majorBidi" w:cstheme="majorBidi"/>
+          <w:sz w:val="20"/>
+          <w:szCs w:val="20"/>
+        </w:rPr>
+        <w:t>by $9.90</w:t>
+      </w:r>
+      <w:r>
+        <w:rPr>
+          <w:rFonts w:asciiTheme="majorBidi" w:hAnsiTheme="majorBidi" w:cstheme="majorBidi"/>
+          <w:sz w:val="20"/>
+          <w:szCs w:val="20"/>
+        </w:rPr>
+        <w:t xml:space="preserve">. </w:t>
+      </w:r>
+      <w:r>
+        <w:rPr>
+          <w:rFonts w:asciiTheme="majorBidi" w:hAnsiTheme="majorBidi" w:cstheme="majorBidi"/>
+          <w:sz w:val="20"/>
+          <w:szCs w:val="20"/>
+        </w:rPr>
+        <w:t xml:space="preserve">Over the season, this could be expected </w:t>
+      </w:r>
+      <w:r>
+        <w:rPr>
+          <w:rFonts w:asciiTheme="majorBidi" w:eastAsia="Times New Roman" w:hAnsiTheme="majorBidi" w:cstheme="majorBidi"/>
+          <w:sz w:val="20"/>
+          <w:szCs w:val="20"/>
+          <w:lang w:val="en-CA"/>
+        </w:rPr>
+        <w:t>to</w:t>
+      </w:r>
+      <w:r>
+        <w:rPr>
+          <w:rFonts w:asciiTheme="majorBidi" w:eastAsia="Times New Roman" w:hAnsiTheme="majorBidi" w:cstheme="majorBidi"/>
+          <w:sz w:val="20"/>
+          <w:szCs w:val="20"/>
+          <w:lang w:val="en-CA"/>
+        </w:rPr>
+        <w:t xml:space="preserve"> increase in revenue to the </w:t>
+      </w:r>
+      <w:r>
+        <w:rPr>
+          <w:rFonts w:asciiTheme="majorBidi" w:eastAsia="Times New Roman" w:hAnsiTheme="majorBidi" w:cstheme="majorBidi"/>
+          <w:sz w:val="20"/>
+          <w:szCs w:val="20"/>
+          <w:lang w:val="en-CA"/>
+        </w:rPr>
+        <w:t xml:space="preserve">amount </w:t>
+      </w:r>
+      <w:proofErr w:type="gramStart"/>
+      <w:r>
+        <w:rPr>
+          <w:rFonts w:asciiTheme="majorBidi" w:eastAsia="Times New Roman" w:hAnsiTheme="majorBidi" w:cstheme="majorBidi"/>
+          <w:sz w:val="20"/>
+          <w:szCs w:val="20"/>
+          <w:lang w:val="en-CA"/>
+        </w:rPr>
+        <w:t>of</w:t>
+      </w:r>
+      <w:r>
+        <w:rPr>
+          <w:rFonts w:asciiTheme="majorBidi" w:eastAsia="Times New Roman" w:hAnsiTheme="majorBidi" w:cstheme="majorBidi"/>
+          <w:sz w:val="20"/>
+          <w:szCs w:val="20"/>
+          <w:lang w:val="en-CA"/>
+        </w:rPr>
+        <w:t xml:space="preserve"> </w:t>
+      </w:r>
+      <w:r>
+        <w:rPr>
+          <w:rFonts w:asciiTheme="majorBidi" w:hAnsiTheme="majorBidi" w:cstheme="majorBidi"/>
+          <w:sz w:val="20"/>
+          <w:szCs w:val="20"/>
+        </w:rPr>
+        <w:t xml:space="preserve"> $</w:t>
+      </w:r>
+      <w:proofErr w:type="gramEnd"/>
+      <w:r>
+        <w:rPr>
+          <w:rFonts w:asciiTheme="majorBidi" w:hAnsiTheme="majorBidi" w:cstheme="majorBidi"/>
+          <w:sz w:val="20"/>
+          <w:szCs w:val="20"/>
+        </w:rPr>
+        <w:t>17</w:t>
+      </w:r>
+      <w:r>
+        <w:rPr>
+          <w:rFonts w:asciiTheme="majorBidi" w:hAnsiTheme="majorBidi" w:cstheme="majorBidi"/>
+          <w:sz w:val="20"/>
+          <w:szCs w:val="20"/>
+        </w:rPr>
+        <w:t>,</w:t>
+      </w:r>
+      <w:r>
+        <w:rPr>
+          <w:rFonts w:asciiTheme="majorBidi" w:hAnsiTheme="majorBidi" w:cstheme="majorBidi"/>
+          <w:sz w:val="20"/>
+          <w:szCs w:val="20"/>
+        </w:rPr>
+        <w:t>322</w:t>
+      </w:r>
+      <w:r>
+        <w:rPr>
+          <w:rFonts w:asciiTheme="majorBidi" w:hAnsiTheme="majorBidi" w:cstheme="majorBidi"/>
+          <w:sz w:val="20"/>
+          <w:szCs w:val="20"/>
+        </w:rPr>
+        <w:t>,</w:t>
+      </w:r>
+      <w:r>
+        <w:rPr>
+          <w:rFonts w:asciiTheme="majorBidi" w:hAnsiTheme="majorBidi" w:cstheme="majorBidi"/>
+          <w:sz w:val="20"/>
+          <w:szCs w:val="20"/>
+        </w:rPr>
+        <w:t>717</w:t>
+      </w:r>
+    </w:p>
+    <w:p>
+      <w:pPr>
+        <w:rPr>
+          <w:rFonts w:asciiTheme="majorBidi" w:hAnsiTheme="majorBidi" w:cstheme="majorBidi"/>
+          <w:sz w:val="20"/>
+          <w:szCs w:val="20"/>
+        </w:rPr>
+      </w:pPr>
+    </w:p>
+    <w:p>
+      <w:pPr>
+        <w:rPr>
+          <w:rFonts w:asciiTheme="majorBidi" w:hAnsiTheme="majorBidi" w:cstheme="majorBidi"/>
+          <w:sz w:val="20"/>
+          <w:szCs w:val="20"/>
+        </w:rPr>
+      </w:pPr>
+      <w:r>
+        <w:rPr>
+          <w:rFonts w:asciiTheme="majorBidi" w:eastAsia="Times New Roman" w:hAnsiTheme="majorBidi" w:cstheme="majorBidi"/>
+          <w:b/>
+          <w:bCs/>
+          <w:sz w:val="20"/>
+          <w:szCs w:val="20"/>
+          <w:lang w:val="en-CA"/>
+        </w:rPr>
+        <w:t>S</w:t>
+      </w:r>
+      <w:r>
+        <w:rPr>
+          <w:rFonts w:asciiTheme="majorBidi" w:eastAsia="Times New Roman" w:hAnsiTheme="majorBidi" w:cstheme="majorBidi"/>
+          <w:b/>
+          <w:bCs/>
+          <w:sz w:val="20"/>
+          <w:szCs w:val="20"/>
+          <w:lang w:val="en-CA"/>
+        </w:rPr>
+        <w:t>c</w:t>
+      </w:r>
+      <w:r>
+        <w:rPr>
+          <w:rFonts w:asciiTheme="majorBidi" w:eastAsia="Times New Roman" w:hAnsiTheme="majorBidi" w:cstheme="majorBidi"/>
+          <w:b/>
+          <w:bCs/>
+          <w:sz w:val="20"/>
+          <w:szCs w:val="20"/>
+          <w:lang w:val="en-CA"/>
+        </w:rPr>
+        <w:t>enario 4:</w:t>
       </w:r>
       <w:r>
         <w:rPr>

</xml_diff>